<commit_message>
The Big Features -now will add CMakeLists.txt to new projects -finished lab_itiop3 -started lab_itiop4
</commit_message>
<xml_diff>
--- a/lab_itiop3/z_doc3.docx
+++ b/lab_itiop3/z_doc3.docx
@@ -373,6 +373,7 @@
                   <w:listItem w:displayText="параллельных вычислительных технологий" w:value="параллельных вычислительных технологий"/>
                 </w:dropDownList>
               </w:sdtPr>
+              <w:sdtEndPr/>
               <w:sdtContent>
                 <w:r>
                   <w:rPr>
@@ -426,6 +427,7 @@
                   <w:listItem w:displayText="Лабораторная работа" w:value="Лабораторная работа"/>
                 </w:comboBox>
               </w:sdtPr>
+              <w:sdtEndPr/>
               <w:sdtContent>
                 <w:r>
                   <w:rPr>
@@ -466,6 +468,7 @@
                   <w:listItem w:displayText="8" w:value="8"/>
                 </w:dropDownList>
               </w:sdtPr>
+              <w:sdtEndPr/>
               <w:sdtContent>
                 <w:r>
                   <w:rPr>
@@ -579,6 +582,7 @@
                   <w:listItem w:displayText="Информатика" w:value="Информатика"/>
                 </w:comboBox>
               </w:sdtPr>
+              <w:sdtEndPr/>
               <w:sdtContent>
                 <w:r>
                   <w:rPr>
@@ -630,6 +634,7 @@
                 <w:docPart w:val="EB10D02519C94904A681D12DB59F0B0A"/>
               </w:placeholder>
             </w:sdtPr>
+            <w:sdtEndPr/>
             <w:sdtContent>
               <w:p>
                 <w:pPr>
@@ -649,17 +654,7 @@
                     <w:color w:val="auto"/>
                     <w:sz w:val="32"/>
                   </w:rPr>
-                  <w:t xml:space="preserve">Структуры данных: </w:t>
-                </w:r>
-                <w:r>
-                  <w:rPr>
-                    <w:rFonts w:ascii="Calibri Light" w:hAnsi="Calibri Light" w:cs="Arial"/>
-                    <w:b/>
-                    <w:smallCaps/>
-                    <w:color w:val="auto"/>
-                    <w:sz w:val="32"/>
-                  </w:rPr>
-                  <w:t>деревья</w:t>
+                  <w:t>Структуры данных: деревья</w:t>
                 </w:r>
               </w:p>
             </w:sdtContent>
@@ -734,6 +729,7 @@
               </w:placeholder>
               <w:text/>
             </w:sdtPr>
+            <w:sdtEndPr/>
             <w:sdtContent>
               <w:p>
                 <w:pPr>
@@ -982,6 +978,7 @@
               </w:placeholder>
               <w:text/>
             </w:sdtPr>
+            <w:sdtEndPr/>
             <w:sdtContent>
               <w:p>
                 <w:pPr>
@@ -1206,6 +1203,7 @@
                 <w:listItem w:displayText="Преподаватели" w:value="Преподаватели"/>
               </w:comboBox>
             </w:sdtPr>
+            <w:sdtEndPr/>
             <w:sdtContent>
               <w:p>
                 <w:pPr>
@@ -1517,8 +1515,10 @@
       <w:r>
         <w:rPr>
           <w:rFonts w:ascii="Times New Roman" w:hAnsi="Times New Roman" w:cs="Times New Roman"/>
+          <w:noProof/>
           <w:sz w:val="28"/>
           <w:szCs w:val="28"/>
+          <w:lang w:eastAsia="ru-RU"/>
         </w:rPr>
         <w:drawing>
           <wp:anchor distT="0" distB="0" distL="114300" distR="114300" simplePos="0" relativeHeight="251667456" behindDoc="0" locked="0" layoutInCell="1" allowOverlap="1">
@@ -1606,15 +1606,7 @@
           <w:sz w:val="28"/>
           <w:szCs w:val="28"/>
         </w:rPr>
-        <w:t>ь или стек (считать уже описанными их типы и операции над ними)</w:t>
-      </w:r>
-      <w:r>
-        <w:rPr>
-          <w:rFonts w:ascii="Times New Roman" w:hAnsi="Times New Roman" w:cs="Times New Roman"/>
-          <w:sz w:val="28"/>
-          <w:szCs w:val="28"/>
-        </w:rPr>
-        <w:t xml:space="preserve">, опишите на </w:t>
+        <w:t xml:space="preserve">ь или стек (считать уже описанными их типы и операции над ними), опишите на </w:t>
       </w:r>
       <w:r>
         <w:rPr>
@@ -1648,16 +1640,7 @@
           <w:sz w:val="28"/>
           <w:szCs w:val="28"/>
         </w:rPr>
-        <w:t>бинарное дерево</w:t>
-      </w:r>
-      <w:r>
-        <w:rPr>
-          <w:rFonts w:ascii="Times New Roman" w:hAnsi="Times New Roman" w:cs="Times New Roman"/>
-          <w:i/>
-          <w:sz w:val="28"/>
-          <w:szCs w:val="28"/>
-        </w:rPr>
-        <w:t xml:space="preserve"> </w:t>
+        <w:t xml:space="preserve">бинарное дерево </w:t>
       </w:r>
       <w:r>
         <w:rPr>
@@ -1697,23 +1680,7 @@
           <w:sz w:val="28"/>
           <w:szCs w:val="28"/>
         </w:rPr>
-        <w:t>вычисление суммы</w:t>
-      </w:r>
-      <w:r>
-        <w:rPr>
-          <w:rFonts w:ascii="Times New Roman" w:hAnsi="Times New Roman" w:cs="Times New Roman"/>
-          <w:sz w:val="28"/>
-          <w:szCs w:val="28"/>
-        </w:rPr>
-        <w:t xml:space="preserve"> всех элементов дерева</w:t>
-      </w:r>
-      <w:r>
-        <w:rPr>
-          <w:rFonts w:ascii="Times New Roman" w:hAnsi="Times New Roman" w:cs="Times New Roman"/>
-          <w:sz w:val="28"/>
-          <w:szCs w:val="28"/>
-        </w:rPr>
-        <w:t>.</w:t>
+        <w:t>вычисление суммы всех элементов дерева.</w:t>
       </w:r>
     </w:p>
     <w:p>
@@ -1755,410 +1722,173 @@
           <w:sz w:val="28"/>
           <w:szCs w:val="24"/>
         </w:rPr>
-        <w:t>Алгоритм решения задачи</w:t>
-      </w:r>
-    </w:p>
-    <w:p>
-      <w:pPr>
-        <w:spacing w:after="120" w:line="240" w:lineRule="auto"/>
-        <w:ind w:firstLine="567"/>
-        <w:jc w:val="both"/>
-        <w:rPr>
-          <w:rFonts w:ascii="Times New Roman" w:hAnsi="Times New Roman" w:cs="Times New Roman"/>
-          <w:sz w:val="28"/>
-          <w:szCs w:val="24"/>
-        </w:rPr>
-      </w:pPr>
-      <w:r>
-        <w:rPr>
-          <w:rFonts w:ascii="Times New Roman" w:hAnsi="Times New Roman" w:cs="Times New Roman"/>
-          <w:sz w:val="28"/>
-          <w:szCs w:val="24"/>
-        </w:rPr>
-        <w:t xml:space="preserve">Все </w:t>
-      </w:r>
-      <w:r>
-        <w:rPr>
-          <w:rFonts w:ascii="Times New Roman" w:hAnsi="Times New Roman" w:cs="Times New Roman"/>
-          <w:sz w:val="28"/>
-          <w:szCs w:val="24"/>
-        </w:rPr>
-        <w:t>элементы из множества положительных вещественных чисел</w:t>
-      </w:r>
-      <w:r>
-        <w:rPr>
-          <w:rFonts w:ascii="Times New Roman" w:hAnsi="Times New Roman" w:cs="Times New Roman"/>
-          <w:sz w:val="28"/>
-          <w:szCs w:val="24"/>
-        </w:rPr>
-        <w:t>.</w:t>
-      </w:r>
-    </w:p>
-    <w:p>
-      <w:pPr>
-        <w:pStyle w:val="a9"/>
-        <w:numPr>
-          <w:ilvl w:val="0"/>
-          <w:numId w:val="4"/>
-        </w:numPr>
-        <w:spacing w:after="120" w:line="240" w:lineRule="auto"/>
-        <w:ind w:left="567" w:hanging="283"/>
-        <w:jc w:val="both"/>
-        <w:rPr>
-          <w:rFonts w:ascii="Times New Roman" w:hAnsi="Times New Roman" w:cs="Times New Roman"/>
-          <w:sz w:val="28"/>
-          <w:szCs w:val="24"/>
-        </w:rPr>
-      </w:pPr>
-      <w:r>
-        <w:rPr>
-          <w:rFonts w:ascii="Times New Roman" w:hAnsi="Times New Roman" w:cs="Times New Roman"/>
-          <w:sz w:val="28"/>
-          <w:szCs w:val="24"/>
-        </w:rPr>
-        <w:t xml:space="preserve">Суммирование элементов дерева реализовано </w:t>
-      </w:r>
-      <w:r>
-        <w:rPr>
-          <w:rFonts w:ascii="Times New Roman" w:hAnsi="Times New Roman" w:cs="Times New Roman"/>
-          <w:sz w:val="28"/>
-          <w:szCs w:val="24"/>
-        </w:rPr>
-        <w:t xml:space="preserve">через прямой итерационный обход дерева в глубину. </w:t>
-      </w:r>
-    </w:p>
-    <w:p>
-      <w:pPr>
-        <w:pStyle w:val="a9"/>
-        <w:spacing w:after="120" w:line="240" w:lineRule="auto"/>
-        <w:ind w:left="567"/>
-        <w:jc w:val="both"/>
-        <w:rPr>
-          <w:rFonts w:ascii="Times New Roman" w:hAnsi="Times New Roman" w:cs="Times New Roman"/>
-          <w:sz w:val="28"/>
-          <w:szCs w:val="24"/>
-        </w:rPr>
-      </w:pPr>
-    </w:p>
-    <w:p>
-      <w:pPr>
-        <w:pStyle w:val="a9"/>
-        <w:spacing w:after="120" w:line="240" w:lineRule="auto"/>
-        <w:ind w:left="567"/>
-        <w:jc w:val="both"/>
-        <w:rPr>
-          <w:rFonts w:ascii="Times New Roman" w:hAnsi="Times New Roman" w:cs="Times New Roman"/>
-          <w:sz w:val="28"/>
-          <w:szCs w:val="24"/>
-        </w:rPr>
-      </w:pPr>
-      <w:r>
-        <w:rPr>
-          <w:rFonts w:ascii="Times New Roman" w:hAnsi="Times New Roman" w:cs="Times New Roman"/>
-          <w:sz w:val="28"/>
-          <w:szCs w:val="24"/>
-        </w:rPr>
-        <w:t>/</w:t>
-      </w:r>
-      <w:r>
-        <w:rPr>
-          <w:rFonts w:ascii="Times New Roman" w:hAnsi="Times New Roman" w:cs="Times New Roman"/>
-          <w:sz w:val="28"/>
-          <w:szCs w:val="24"/>
-        </w:rPr>
-        <w:t xml:space="preserve">* </w:t>
-      </w:r>
-      <w:r>
-        <w:rPr>
-          <w:rFonts w:ascii="Times New Roman" w:hAnsi="Times New Roman" w:cs="Times New Roman"/>
-          <w:sz w:val="28"/>
-          <w:szCs w:val="24"/>
-        </w:rPr>
-        <w:t xml:space="preserve">Добавление нового элемента в дерево происходит следующим образом. Пусть добавляемый элемент – </w:t>
-      </w:r>
-      <w:r>
-        <w:rPr>
-          <w:rFonts w:ascii="Times New Roman" w:hAnsi="Times New Roman" w:cs="Times New Roman"/>
-          <w:sz w:val="28"/>
-          <w:szCs w:val="24"/>
-          <w:lang w:val="en-US"/>
-        </w:rPr>
-        <w:t>K</w:t>
-      </w:r>
-      <w:r>
-        <w:rPr>
-          <w:rFonts w:ascii="Times New Roman" w:hAnsi="Times New Roman" w:cs="Times New Roman"/>
-          <w:sz w:val="28"/>
-          <w:szCs w:val="24"/>
-        </w:rPr>
-        <w:t xml:space="preserve">, тогда любой элемент дерева, после которого новый будет помещён, обозначим как </w:t>
-      </w:r>
-      <w:r>
-        <w:rPr>
-          <w:rFonts w:ascii="Times New Roman" w:hAnsi="Times New Roman" w:cs="Times New Roman"/>
-          <w:sz w:val="28"/>
-          <w:szCs w:val="24"/>
-          <w:lang w:val="en-US"/>
-        </w:rPr>
-        <w:t>M</w:t>
-      </w:r>
-      <w:r>
-        <w:rPr>
-          <w:rFonts w:ascii="Times New Roman" w:hAnsi="Times New Roman" w:cs="Times New Roman"/>
-          <w:sz w:val="28"/>
-          <w:szCs w:val="24"/>
-        </w:rPr>
-        <w:t xml:space="preserve">. Если при обходе дерева </w:t>
-      </w:r>
-      <w:proofErr w:type="gramStart"/>
-      <w:r>
-        <w:rPr>
-          <w:rFonts w:ascii="Times New Roman" w:hAnsi="Times New Roman" w:cs="Times New Roman"/>
-          <w:sz w:val="28"/>
-          <w:szCs w:val="24"/>
-          <w:lang w:val="en-US"/>
-        </w:rPr>
-        <w:t>K</w:t>
-      </w:r>
-      <w:r>
-        <w:rPr>
-          <w:rFonts w:ascii="Times New Roman" w:hAnsi="Times New Roman" w:cs="Times New Roman"/>
-          <w:sz w:val="28"/>
-          <w:szCs w:val="24"/>
-        </w:rPr>
-        <w:t xml:space="preserve"> &gt;</w:t>
-      </w:r>
-      <w:proofErr w:type="gramEnd"/>
-      <w:r>
-        <w:rPr>
-          <w:rFonts w:ascii="Times New Roman" w:hAnsi="Times New Roman" w:cs="Times New Roman"/>
-          <w:sz w:val="28"/>
-          <w:szCs w:val="24"/>
-        </w:rPr>
-        <w:t xml:space="preserve"> </w:t>
-      </w:r>
-      <w:r>
-        <w:rPr>
-          <w:rFonts w:ascii="Times New Roman" w:hAnsi="Times New Roman" w:cs="Times New Roman"/>
-          <w:sz w:val="28"/>
-          <w:szCs w:val="24"/>
-          <w:lang w:val="en-US"/>
-        </w:rPr>
-        <w:t>M</w:t>
-      </w:r>
-      <w:r>
-        <w:rPr>
-          <w:rFonts w:ascii="Times New Roman" w:hAnsi="Times New Roman" w:cs="Times New Roman"/>
-          <w:sz w:val="28"/>
-          <w:szCs w:val="24"/>
-        </w:rPr>
-        <w:t xml:space="preserve">, то </w:t>
-      </w:r>
-      <w:r>
-        <w:rPr>
-          <w:rFonts w:ascii="Times New Roman" w:hAnsi="Times New Roman" w:cs="Times New Roman"/>
-          <w:sz w:val="28"/>
-          <w:szCs w:val="24"/>
-          <w:lang w:val="en-US"/>
-        </w:rPr>
-        <w:t>K</w:t>
-      </w:r>
-      <w:r>
-        <w:rPr>
-          <w:rFonts w:ascii="Times New Roman" w:hAnsi="Times New Roman" w:cs="Times New Roman"/>
-          <w:sz w:val="28"/>
-          <w:szCs w:val="24"/>
-        </w:rPr>
-        <w:t xml:space="preserve"> помещается в </w:t>
-      </w:r>
-      <w:r>
-        <w:rPr>
-          <w:rFonts w:ascii="Times New Roman" w:hAnsi="Times New Roman" w:cs="Times New Roman"/>
-          <w:i/>
-          <w:sz w:val="28"/>
-          <w:szCs w:val="24"/>
-        </w:rPr>
-        <w:t>левое</w:t>
-      </w:r>
-      <w:r>
-        <w:rPr>
-          <w:rFonts w:ascii="Times New Roman" w:hAnsi="Times New Roman" w:cs="Times New Roman"/>
-          <w:sz w:val="28"/>
-          <w:szCs w:val="24"/>
-        </w:rPr>
-        <w:t xml:space="preserve"> поддерево элемента </w:t>
-      </w:r>
-      <w:r>
-        <w:rPr>
-          <w:rFonts w:ascii="Times New Roman" w:hAnsi="Times New Roman" w:cs="Times New Roman"/>
-          <w:sz w:val="28"/>
-          <w:szCs w:val="24"/>
-          <w:lang w:val="en-US"/>
-        </w:rPr>
-        <w:t>M</w:t>
-      </w:r>
-      <w:r>
-        <w:rPr>
-          <w:rFonts w:ascii="Times New Roman" w:hAnsi="Times New Roman" w:cs="Times New Roman"/>
-          <w:sz w:val="28"/>
-          <w:szCs w:val="24"/>
-        </w:rPr>
-        <w:t xml:space="preserve">, в противном случае – </w:t>
-      </w:r>
-      <w:r>
-        <w:rPr>
-          <w:rFonts w:ascii="Times New Roman" w:hAnsi="Times New Roman" w:cs="Times New Roman"/>
-          <w:sz w:val="28"/>
-          <w:szCs w:val="24"/>
-          <w:lang w:val="en-US"/>
-        </w:rPr>
-        <w:t>K</w:t>
-      </w:r>
-      <w:r>
-        <w:rPr>
-          <w:rFonts w:ascii="Times New Roman" w:hAnsi="Times New Roman" w:cs="Times New Roman"/>
-          <w:sz w:val="28"/>
-          <w:szCs w:val="24"/>
-        </w:rPr>
-        <w:t xml:space="preserve"> помещается в </w:t>
-      </w:r>
-      <w:r>
-        <w:rPr>
-          <w:rFonts w:ascii="Times New Roman" w:hAnsi="Times New Roman" w:cs="Times New Roman"/>
-          <w:i/>
-          <w:sz w:val="28"/>
-          <w:szCs w:val="24"/>
-        </w:rPr>
-        <w:t>правое</w:t>
-      </w:r>
-      <w:r>
-        <w:rPr>
-          <w:rFonts w:ascii="Times New Roman" w:hAnsi="Times New Roman" w:cs="Times New Roman"/>
-          <w:sz w:val="28"/>
-          <w:szCs w:val="24"/>
-        </w:rPr>
-        <w:t xml:space="preserve"> поддерево элемента </w:t>
-      </w:r>
-      <w:r>
-        <w:rPr>
-          <w:rFonts w:ascii="Times New Roman" w:hAnsi="Times New Roman" w:cs="Times New Roman"/>
-          <w:sz w:val="28"/>
-          <w:szCs w:val="24"/>
-          <w:lang w:val="en-US"/>
-        </w:rPr>
-        <w:t>M</w:t>
-      </w:r>
-      <w:r>
-        <w:rPr>
-          <w:rFonts w:ascii="Times New Roman" w:hAnsi="Times New Roman" w:cs="Times New Roman"/>
-          <w:sz w:val="28"/>
-          <w:szCs w:val="24"/>
-        </w:rPr>
-        <w:t xml:space="preserve">; и в том, и в другом случае </w:t>
-      </w:r>
-      <w:r>
-        <w:rPr>
-          <w:rFonts w:ascii="Times New Roman" w:hAnsi="Times New Roman" w:cs="Times New Roman"/>
-          <w:sz w:val="28"/>
-          <w:szCs w:val="24"/>
-          <w:lang w:val="en-US"/>
-        </w:rPr>
-        <w:t>K</w:t>
-      </w:r>
-      <w:r>
-        <w:rPr>
-          <w:rFonts w:ascii="Times New Roman" w:hAnsi="Times New Roman" w:cs="Times New Roman"/>
-          <w:sz w:val="28"/>
-          <w:szCs w:val="24"/>
-        </w:rPr>
-        <w:t xml:space="preserve"> становится листом дерева.</w:t>
-      </w:r>
-    </w:p>
-    <w:p>
-      <w:pPr>
-        <w:pStyle w:val="a9"/>
-        <w:spacing w:after="120" w:line="240" w:lineRule="auto"/>
-        <w:ind w:left="567"/>
-        <w:jc w:val="both"/>
-        <w:rPr>
-          <w:rFonts w:ascii="Times New Roman" w:hAnsi="Times New Roman" w:cs="Times New Roman"/>
-          <w:sz w:val="28"/>
-          <w:szCs w:val="24"/>
-        </w:rPr>
-      </w:pPr>
-    </w:p>
-    <w:p>
-      <w:pPr>
-        <w:pStyle w:val="a9"/>
-        <w:spacing w:after="120" w:line="240" w:lineRule="auto"/>
-        <w:ind w:left="567"/>
-        <w:jc w:val="both"/>
-        <w:rPr>
-          <w:rFonts w:ascii="Times New Roman" w:hAnsi="Times New Roman" w:cs="Times New Roman"/>
-          <w:sz w:val="28"/>
-          <w:szCs w:val="24"/>
-          <w:lang w:val="en-US"/>
-        </w:rPr>
-      </w:pPr>
-      <w:r>
-        <w:rPr>
-          <w:rFonts w:ascii="Times New Roman" w:hAnsi="Times New Roman" w:cs="Times New Roman"/>
-          <w:sz w:val="28"/>
-          <w:szCs w:val="24"/>
-        </w:rPr>
-        <w:t>В силу того, что необходимо было кэшировать только один элемент, для реализации данного алгоритма был использован итерационный метод не</w:t>
-      </w:r>
-      <w:r>
-        <w:rPr>
-          <w:rFonts w:ascii="Times New Roman" w:hAnsi="Times New Roman" w:cs="Times New Roman"/>
-          <w:sz w:val="28"/>
-          <w:szCs w:val="24"/>
-        </w:rPr>
-        <w:t>полного обхода в глубину</w:t>
-      </w:r>
-      <w:r>
-        <w:rPr>
-          <w:rFonts w:ascii="Times New Roman" w:hAnsi="Times New Roman" w:cs="Times New Roman"/>
-          <w:sz w:val="28"/>
-          <w:szCs w:val="24"/>
-        </w:rPr>
-        <w:t xml:space="preserve"> дерева, вместо рекурсивного.</w:t>
-      </w:r>
-      <w:r>
-        <w:rPr>
-          <w:rFonts w:ascii="Times New Roman" w:hAnsi="Times New Roman" w:cs="Times New Roman"/>
-          <w:sz w:val="28"/>
-          <w:szCs w:val="24"/>
-        </w:rPr>
-        <w:t xml:space="preserve"> </w:t>
-      </w:r>
-      <w:r>
-        <w:rPr>
-          <w:rFonts w:ascii="Times New Roman" w:hAnsi="Times New Roman" w:cs="Times New Roman"/>
-          <w:sz w:val="28"/>
-          <w:szCs w:val="24"/>
-          <w:lang w:val="en-US"/>
-        </w:rPr>
-        <w:t>*/</w:t>
-      </w:r>
-    </w:p>
-    <w:p>
-      <w:pPr>
-        <w:spacing w:after="120" w:line="240" w:lineRule="auto"/>
-        <w:jc w:val="both"/>
+        <w:t xml:space="preserve">2.1) </w:t>
+      </w:r>
+      <w:r>
         <w:rPr>
           <w:rFonts w:ascii="Times New Roman" w:hAnsi="Times New Roman" w:cs="Times New Roman"/>
           <w:b/>
           <w:sz w:val="28"/>
           <w:szCs w:val="24"/>
         </w:rPr>
-      </w:pPr>
-      <w:r>
+        <w:t>Алгоритм решения задачи</w:t>
+      </w:r>
+    </w:p>
+    <w:p>
+      <w:pPr>
+        <w:spacing w:after="120" w:line="240" w:lineRule="auto"/>
+        <w:ind w:firstLine="567"/>
+        <w:jc w:val="both"/>
+        <w:rPr>
+          <w:rFonts w:ascii="Times New Roman" w:hAnsi="Times New Roman" w:cs="Times New Roman"/>
+          <w:sz w:val="28"/>
+          <w:szCs w:val="24"/>
+        </w:rPr>
+      </w:pPr>
+      <w:r>
+        <w:rPr>
+          <w:rFonts w:ascii="Times New Roman" w:hAnsi="Times New Roman" w:cs="Times New Roman"/>
+          <w:sz w:val="28"/>
+          <w:szCs w:val="24"/>
+        </w:rPr>
+        <w:t xml:space="preserve">Все </w:t>
+      </w:r>
+      <w:r>
+        <w:rPr>
+          <w:rFonts w:ascii="Times New Roman" w:hAnsi="Times New Roman" w:cs="Times New Roman"/>
+          <w:sz w:val="28"/>
+          <w:szCs w:val="24"/>
+        </w:rPr>
+        <w:t>элементы из множества положительных вещественных чисел</w:t>
+      </w:r>
+      <w:r>
+        <w:rPr>
+          <w:rFonts w:ascii="Times New Roman" w:hAnsi="Times New Roman" w:cs="Times New Roman"/>
+          <w:sz w:val="28"/>
+          <w:szCs w:val="24"/>
+        </w:rPr>
+        <w:t>.</w:t>
+      </w:r>
+    </w:p>
+    <w:p>
+      <w:pPr>
+        <w:pStyle w:val="a9"/>
+        <w:spacing w:after="120" w:line="240" w:lineRule="auto"/>
+        <w:ind w:left="0" w:firstLine="567"/>
+        <w:jc w:val="both"/>
+        <w:rPr>
+          <w:rFonts w:ascii="Times New Roman" w:hAnsi="Times New Roman" w:cs="Times New Roman"/>
+          <w:sz w:val="28"/>
+          <w:szCs w:val="24"/>
+        </w:rPr>
+      </w:pPr>
+      <w:r>
+        <w:rPr>
+          <w:rFonts w:ascii="Times New Roman" w:hAnsi="Times New Roman" w:cs="Times New Roman"/>
+          <w:sz w:val="28"/>
+          <w:szCs w:val="24"/>
+        </w:rPr>
+        <w:t>Для реал</w:t>
+      </w:r>
+      <w:bookmarkStart w:id="1" w:name="_GoBack"/>
+      <w:bookmarkEnd w:id="1"/>
+      <w:r>
+        <w:rPr>
+          <w:rFonts w:ascii="Times New Roman" w:hAnsi="Times New Roman" w:cs="Times New Roman"/>
+          <w:sz w:val="28"/>
+          <w:szCs w:val="24"/>
+        </w:rPr>
+        <w:t xml:space="preserve">изации операции </w:t>
+      </w:r>
+      <w:r>
+        <w:rPr>
+          <w:rFonts w:ascii="Times New Roman" w:hAnsi="Times New Roman" w:cs="Times New Roman"/>
+          <w:sz w:val="28"/>
+          <w:szCs w:val="24"/>
+        </w:rPr>
+        <w:t>вычисления суммы всех</w:t>
+      </w:r>
+      <w:r>
+        <w:rPr>
+          <w:rFonts w:ascii="Times New Roman" w:hAnsi="Times New Roman" w:cs="Times New Roman"/>
+          <w:sz w:val="28"/>
+          <w:szCs w:val="24"/>
+        </w:rPr>
+        <w:t xml:space="preserve"> элементов дерева б</w:t>
+      </w:r>
+      <w:r>
+        <w:rPr>
+          <w:rFonts w:ascii="Times New Roman" w:hAnsi="Times New Roman" w:cs="Times New Roman"/>
+          <w:sz w:val="28"/>
+          <w:szCs w:val="24"/>
+        </w:rPr>
+        <w:t>ыл выбран итерационный обход, чтобы</w:t>
+      </w:r>
+      <w:r>
+        <w:rPr>
+          <w:rFonts w:ascii="Times New Roman" w:hAnsi="Times New Roman" w:cs="Times New Roman"/>
+          <w:sz w:val="28"/>
+          <w:szCs w:val="24"/>
+        </w:rPr>
+        <w:t xml:space="preserve"> в алгоритме был использован стек</w:t>
+      </w:r>
+      <w:r>
+        <w:rPr>
+          <w:rFonts w:ascii="Times New Roman" w:hAnsi="Times New Roman" w:cs="Times New Roman"/>
+          <w:sz w:val="28"/>
+          <w:szCs w:val="24"/>
+        </w:rPr>
+        <w:t>. Так как в рамках задачи было непринципиально в глубину обходить дерево или в ширину</w:t>
+      </w:r>
+      <w:r>
+        <w:rPr>
+          <w:rFonts w:ascii="Times New Roman" w:hAnsi="Times New Roman" w:cs="Times New Roman"/>
+          <w:sz w:val="28"/>
+          <w:szCs w:val="24"/>
+        </w:rPr>
+        <w:t xml:space="preserve"> –</w:t>
+      </w:r>
+      <w:r>
+        <w:rPr>
+          <w:rFonts w:ascii="Times New Roman" w:hAnsi="Times New Roman" w:cs="Times New Roman"/>
+          <w:sz w:val="28"/>
+          <w:szCs w:val="24"/>
+        </w:rPr>
+        <w:t xml:space="preserve"> был выбран обход в глубину, вследствие компактности кода.</w:t>
+      </w:r>
+    </w:p>
+    <w:p>
+      <w:pPr>
+        <w:pStyle w:val="a9"/>
+        <w:spacing w:after="120" w:line="240" w:lineRule="auto"/>
+        <w:ind w:left="567"/>
+        <w:jc w:val="both"/>
+        <w:rPr>
+          <w:rFonts w:ascii="Times New Roman" w:hAnsi="Times New Roman" w:cs="Times New Roman"/>
+          <w:sz w:val="28"/>
+          <w:szCs w:val="24"/>
+        </w:rPr>
+      </w:pPr>
+    </w:p>
+    <w:p>
+      <w:pPr>
+        <w:spacing w:after="120" w:line="240" w:lineRule="auto"/>
+        <w:jc w:val="both"/>
         <w:rPr>
           <w:rFonts w:ascii="Times New Roman" w:hAnsi="Times New Roman" w:cs="Times New Roman"/>
           <w:b/>
           <w:sz w:val="28"/>
           <w:szCs w:val="24"/>
+        </w:rPr>
+      </w:pPr>
+      <w:r>
+        <w:rPr>
+          <w:rFonts w:ascii="Times New Roman" w:hAnsi="Times New Roman" w:cs="Times New Roman"/>
+          <w:b/>
+          <w:noProof/>
+          <w:sz w:val="28"/>
+          <w:szCs w:val="24"/>
+          <w:lang w:eastAsia="ru-RU"/>
         </w:rPr>
         <w:lastRenderedPageBreak/>
         <w:drawing>
@@ -2336,28 +2066,100 @@
           <w:szCs w:val="24"/>
           <w:lang w:val="en-US"/>
         </w:rPr>
-        <w:t>#include &lt;functional&gt;</w:t>
-      </w:r>
-    </w:p>
-    <w:p>
-      <w:pPr>
-        <w:spacing w:after="120" w:line="240" w:lineRule="auto"/>
-        <w:jc w:val="both"/>
-        <w:rPr>
-          <w:rFonts w:ascii="Consolas" w:hAnsi="Consolas" w:cs="Times New Roman"/>
-          <w:sz w:val="24"/>
-          <w:szCs w:val="24"/>
-          <w:lang w:val="en-US"/>
-        </w:rPr>
-      </w:pPr>
-      <w:r>
-        <w:rPr>
-          <w:rFonts w:ascii="Consolas" w:hAnsi="Consolas" w:cs="Times New Roman"/>
-          <w:sz w:val="24"/>
-          <w:szCs w:val="24"/>
-          <w:lang w:val="en-US"/>
-        </w:rPr>
-        <w:t>#include "proto/</w:t>
+        <w:t>#</w:t>
+      </w:r>
+      <w:r>
+        <w:rPr>
+          <w:rFonts w:ascii="Consolas" w:hAnsi="Consolas" w:cs="Times New Roman"/>
+          <w:sz w:val="24"/>
+          <w:szCs w:val="24"/>
+          <w:lang w:val="en-US"/>
+        </w:rPr>
+        <w:t>include</w:t>
+      </w:r>
+      <w:r>
+        <w:rPr>
+          <w:rFonts w:ascii="Consolas" w:hAnsi="Consolas" w:cs="Times New Roman"/>
+          <w:sz w:val="24"/>
+          <w:szCs w:val="24"/>
+          <w:lang w:val="en-US"/>
+        </w:rPr>
+        <w:t xml:space="preserve"> &lt;</w:t>
+      </w:r>
+      <w:r>
+        <w:rPr>
+          <w:rFonts w:ascii="Consolas" w:hAnsi="Consolas" w:cs="Times New Roman"/>
+          <w:sz w:val="24"/>
+          <w:szCs w:val="24"/>
+          <w:lang w:val="en-US"/>
+        </w:rPr>
+        <w:t>functional</w:t>
+      </w:r>
+      <w:r>
+        <w:rPr>
+          <w:rFonts w:ascii="Consolas" w:hAnsi="Consolas" w:cs="Times New Roman"/>
+          <w:sz w:val="24"/>
+          <w:szCs w:val="24"/>
+          <w:lang w:val="en-US"/>
+        </w:rPr>
+        <w:t>&gt;</w:t>
+      </w:r>
+    </w:p>
+    <w:p>
+      <w:pPr>
+        <w:spacing w:after="120" w:line="240" w:lineRule="auto"/>
+        <w:jc w:val="both"/>
+        <w:rPr>
+          <w:rFonts w:ascii="Consolas" w:hAnsi="Consolas" w:cs="Times New Roman"/>
+          <w:sz w:val="24"/>
+          <w:szCs w:val="24"/>
+          <w:lang w:val="en-US"/>
+        </w:rPr>
+      </w:pPr>
+      <w:r>
+        <w:rPr>
+          <w:rFonts w:ascii="Consolas" w:hAnsi="Consolas" w:cs="Times New Roman"/>
+          <w:sz w:val="24"/>
+          <w:szCs w:val="24"/>
+          <w:lang w:val="en-US"/>
+        </w:rPr>
+        <w:t>#</w:t>
+      </w:r>
+      <w:r>
+        <w:rPr>
+          <w:rFonts w:ascii="Consolas" w:hAnsi="Consolas" w:cs="Times New Roman"/>
+          <w:sz w:val="24"/>
+          <w:szCs w:val="24"/>
+          <w:lang w:val="en-US"/>
+        </w:rPr>
+        <w:t>include</w:t>
+      </w:r>
+      <w:r>
+        <w:rPr>
+          <w:rFonts w:ascii="Consolas" w:hAnsi="Consolas" w:cs="Times New Roman"/>
+          <w:sz w:val="24"/>
+          <w:szCs w:val="24"/>
+          <w:lang w:val="en-US"/>
+        </w:rPr>
+        <w:t xml:space="preserve"> "</w:t>
+      </w:r>
+      <w:r>
+        <w:rPr>
+          <w:rFonts w:ascii="Consolas" w:hAnsi="Consolas" w:cs="Times New Roman"/>
+          <w:sz w:val="24"/>
+          <w:szCs w:val="24"/>
+          <w:lang w:val="en-US"/>
+        </w:rPr>
+        <w:t>proto</w:t>
+      </w:r>
+      <w:r>
+        <w:rPr>
+          <w:rFonts w:ascii="Consolas" w:hAnsi="Consolas" w:cs="Times New Roman"/>
+          <w:sz w:val="24"/>
+          <w:szCs w:val="24"/>
+          <w:lang w:val="en-US"/>
+        </w:rPr>
+        <w:t>/</w:t>
       </w:r>
       <w:proofErr w:type="spellStart"/>
       <w:r>
@@ -2367,7 +2169,25 @@
           <w:szCs w:val="24"/>
           <w:lang w:val="en-US"/>
         </w:rPr>
-        <w:t>Tree.h</w:t>
+        <w:t>Tree</w:t>
+      </w:r>
+      <w:r>
+        <w:rPr>
+          <w:rFonts w:ascii="Consolas" w:hAnsi="Consolas" w:cs="Times New Roman"/>
+          <w:sz w:val="24"/>
+          <w:szCs w:val="24"/>
+          <w:lang w:val="en-US"/>
+        </w:rPr>
+        <w:t>.</w:t>
+      </w:r>
+      <w:r>
+        <w:rPr>
+          <w:rFonts w:ascii="Consolas" w:hAnsi="Consolas" w:cs="Times New Roman"/>
+          <w:sz w:val="24"/>
+          <w:szCs w:val="24"/>
+          <w:lang w:val="en-US"/>
+        </w:rPr>
+        <w:t>h</w:t>
       </w:r>
       <w:proofErr w:type="spellEnd"/>
       <w:r>
@@ -3133,15 +2953,13 @@
           <w:rFonts w:ascii="Consolas" w:hAnsi="Consolas" w:cs="Times New Roman"/>
           <w:sz w:val="24"/>
           <w:szCs w:val="24"/>
-          <w:lang w:val="en-US"/>
-        </w:rPr>
-      </w:pPr>
-      <w:r>
-        <w:rPr>
-          <w:rFonts w:ascii="Consolas" w:hAnsi="Consolas" w:cs="Times New Roman"/>
-          <w:sz w:val="24"/>
-          <w:szCs w:val="24"/>
-          <w:lang w:val="en-US"/>
+        </w:rPr>
+      </w:pPr>
+      <w:r>
+        <w:rPr>
+          <w:rFonts w:ascii="Consolas" w:hAnsi="Consolas" w:cs="Times New Roman"/>
+          <w:sz w:val="24"/>
+          <w:szCs w:val="24"/>
         </w:rPr>
         <w:t>}</w:t>
       </w:r>
@@ -3154,7 +2972,6 @@
           <w:rFonts w:ascii="Consolas" w:hAnsi="Consolas" w:cs="Times New Roman"/>
           <w:sz w:val="24"/>
           <w:szCs w:val="24"/>
-          <w:lang w:val="en-US"/>
         </w:rPr>
       </w:pPr>
     </w:p>
@@ -3265,15 +3082,13 @@
           <w:rFonts w:ascii="Consolas" w:hAnsi="Consolas" w:cs="Times New Roman"/>
           <w:sz w:val="24"/>
           <w:szCs w:val="24"/>
-          <w:lang w:val="en-US"/>
-        </w:rPr>
-      </w:pPr>
-      <w:r>
-        <w:rPr>
-          <w:rFonts w:ascii="Consolas" w:hAnsi="Consolas" w:cs="Times New Roman"/>
-          <w:sz w:val="24"/>
-          <w:szCs w:val="24"/>
-          <w:lang w:val="en-US"/>
+        </w:rPr>
+      </w:pPr>
+      <w:r>
+        <w:rPr>
+          <w:rFonts w:ascii="Consolas" w:hAnsi="Consolas" w:cs="Times New Roman"/>
+          <w:sz w:val="24"/>
+          <w:szCs w:val="24"/>
         </w:rPr>
         <w:t>{</w:t>
       </w:r>
@@ -3294,7 +3109,6 @@
           <w:rFonts w:ascii="Consolas" w:hAnsi="Consolas" w:cs="Times New Roman"/>
           <w:sz w:val="24"/>
           <w:szCs w:val="24"/>
-          <w:lang w:val="en-US"/>
         </w:rPr>
         <w:t xml:space="preserve">    </w:t>
       </w:r>
@@ -5875,151 +5689,7 @@
                 <w:sz w:val="28"/>
                 <w:szCs w:val="28"/>
               </w:rPr>
-              <w:t>‘</w:t>
-            </w:r>
-            <w:r>
-              <w:rPr>
-                <w:rFonts w:ascii="Times New Roman" w:hAnsi="Times New Roman" w:cs="Times New Roman"/>
-                <w:sz w:val="28"/>
-                <w:szCs w:val="28"/>
-              </w:rPr>
-              <w:t>10</w:t>
-            </w:r>
-            <w:r>
-              <w:rPr>
-                <w:rFonts w:ascii="Times New Roman" w:hAnsi="Times New Roman" w:cs="Times New Roman"/>
-                <w:sz w:val="28"/>
-                <w:szCs w:val="28"/>
-              </w:rPr>
-              <w:t>’</w:t>
-            </w:r>
-            <w:r>
-              <w:rPr>
-                <w:rFonts w:ascii="Times New Roman" w:hAnsi="Times New Roman" w:cs="Times New Roman"/>
-                <w:sz w:val="28"/>
-                <w:szCs w:val="28"/>
-              </w:rPr>
-              <w:t xml:space="preserve"> </w:t>
-            </w:r>
-            <w:r>
-              <w:rPr>
-                <w:rFonts w:ascii="Times New Roman" w:hAnsi="Times New Roman" w:cs="Times New Roman"/>
-                <w:sz w:val="28"/>
-                <w:szCs w:val="28"/>
-              </w:rPr>
-              <w:t>‘</w:t>
-            </w:r>
-            <w:r>
-              <w:rPr>
-                <w:rFonts w:ascii="Times New Roman" w:hAnsi="Times New Roman" w:cs="Times New Roman"/>
-                <w:sz w:val="28"/>
-                <w:szCs w:val="28"/>
-              </w:rPr>
-              <w:t>4</w:t>
-            </w:r>
-            <w:r>
-              <w:rPr>
-                <w:rFonts w:ascii="Times New Roman" w:hAnsi="Times New Roman" w:cs="Times New Roman"/>
-                <w:sz w:val="28"/>
-                <w:szCs w:val="28"/>
-              </w:rPr>
-              <w:t>’</w:t>
-            </w:r>
-            <w:r>
-              <w:rPr>
-                <w:rFonts w:ascii="Times New Roman" w:hAnsi="Times New Roman" w:cs="Times New Roman"/>
-                <w:sz w:val="28"/>
-                <w:szCs w:val="28"/>
-              </w:rPr>
-              <w:t xml:space="preserve"> </w:t>
-            </w:r>
-            <w:r>
-              <w:rPr>
-                <w:rFonts w:ascii="Times New Roman" w:hAnsi="Times New Roman" w:cs="Times New Roman"/>
-                <w:sz w:val="28"/>
-                <w:szCs w:val="28"/>
-              </w:rPr>
-              <w:t>‘</w:t>
-            </w:r>
-            <w:r>
-              <w:rPr>
-                <w:rFonts w:ascii="Times New Roman" w:hAnsi="Times New Roman" w:cs="Times New Roman"/>
-                <w:sz w:val="28"/>
-                <w:szCs w:val="28"/>
-              </w:rPr>
-              <w:t>6</w:t>
-            </w:r>
-            <w:r>
-              <w:rPr>
-                <w:rFonts w:ascii="Times New Roman" w:hAnsi="Times New Roman" w:cs="Times New Roman"/>
-                <w:sz w:val="28"/>
-                <w:szCs w:val="28"/>
-              </w:rPr>
-              <w:t>’</w:t>
-            </w:r>
-            <w:r>
-              <w:rPr>
-                <w:rFonts w:ascii="Times New Roman" w:hAnsi="Times New Roman" w:cs="Times New Roman"/>
-                <w:sz w:val="28"/>
-                <w:szCs w:val="28"/>
-              </w:rPr>
-              <w:t xml:space="preserve"> </w:t>
-            </w:r>
-            <w:r>
-              <w:rPr>
-                <w:rFonts w:ascii="Times New Roman" w:hAnsi="Times New Roman" w:cs="Times New Roman"/>
-                <w:sz w:val="28"/>
-                <w:szCs w:val="28"/>
-              </w:rPr>
-              <w:t>‘</w:t>
-            </w:r>
-            <w:r>
-              <w:rPr>
-                <w:rFonts w:ascii="Times New Roman" w:hAnsi="Times New Roman" w:cs="Times New Roman"/>
-                <w:sz w:val="28"/>
-                <w:szCs w:val="28"/>
-              </w:rPr>
-              <w:t>20</w:t>
-            </w:r>
-            <w:r>
-              <w:rPr>
-                <w:rFonts w:ascii="Times New Roman" w:hAnsi="Times New Roman" w:cs="Times New Roman"/>
-                <w:sz w:val="28"/>
-                <w:szCs w:val="28"/>
-              </w:rPr>
-              <w:t>’</w:t>
-            </w:r>
-            <w:r>
-              <w:rPr>
-                <w:rFonts w:ascii="Times New Roman" w:hAnsi="Times New Roman" w:cs="Times New Roman"/>
-                <w:sz w:val="28"/>
-                <w:szCs w:val="28"/>
-              </w:rPr>
-              <w:t xml:space="preserve"> </w:t>
-            </w:r>
-            <w:r>
-              <w:rPr>
-                <w:rFonts w:ascii="Times New Roman" w:hAnsi="Times New Roman" w:cs="Times New Roman"/>
-                <w:sz w:val="28"/>
-                <w:szCs w:val="28"/>
-              </w:rPr>
-              <w:t>‘</w:t>
-            </w:r>
-            <w:r>
-              <w:rPr>
-                <w:rFonts w:ascii="Times New Roman" w:hAnsi="Times New Roman" w:cs="Times New Roman"/>
-                <w:sz w:val="28"/>
-                <w:szCs w:val="28"/>
-              </w:rPr>
-              <w:t>4</w:t>
-            </w:r>
-            <w:r>
-              <w:rPr>
-                <w:rFonts w:ascii="Times New Roman" w:hAnsi="Times New Roman" w:cs="Times New Roman"/>
-                <w:sz w:val="28"/>
-                <w:szCs w:val="28"/>
-              </w:rPr>
-              <w:t>’</w:t>
+              <w:t>‘10’ ‘4’ ‘6’ ‘20’ ‘4’</w:t>
             </w:r>
             <w:r>
               <w:rPr>
@@ -6181,151 +5851,7 @@
                 <w:sz w:val="28"/>
                 <w:szCs w:val="28"/>
               </w:rPr>
-              <w:t>‘</w:t>
-            </w:r>
-            <w:r>
-              <w:rPr>
-                <w:rFonts w:ascii="Times New Roman" w:hAnsi="Times New Roman" w:cs="Times New Roman"/>
-                <w:sz w:val="28"/>
-                <w:szCs w:val="28"/>
-              </w:rPr>
-              <w:t>30</w:t>
-            </w:r>
-            <w:r>
-              <w:rPr>
-                <w:rFonts w:ascii="Times New Roman" w:hAnsi="Times New Roman" w:cs="Times New Roman"/>
-                <w:sz w:val="28"/>
-                <w:szCs w:val="28"/>
-              </w:rPr>
-              <w:t>’</w:t>
-            </w:r>
-            <w:r>
-              <w:rPr>
-                <w:rFonts w:ascii="Times New Roman" w:hAnsi="Times New Roman" w:cs="Times New Roman"/>
-                <w:sz w:val="28"/>
-                <w:szCs w:val="28"/>
-              </w:rPr>
-              <w:t xml:space="preserve"> </w:t>
-            </w:r>
-            <w:r>
-              <w:rPr>
-                <w:rFonts w:ascii="Times New Roman" w:hAnsi="Times New Roman" w:cs="Times New Roman"/>
-                <w:sz w:val="28"/>
-                <w:szCs w:val="28"/>
-              </w:rPr>
-              <w:t>‘</w:t>
-            </w:r>
-            <w:r>
-              <w:rPr>
-                <w:rFonts w:ascii="Times New Roman" w:hAnsi="Times New Roman" w:cs="Times New Roman"/>
-                <w:sz w:val="28"/>
-                <w:szCs w:val="28"/>
-              </w:rPr>
-              <w:t>1</w:t>
-            </w:r>
-            <w:r>
-              <w:rPr>
-                <w:rFonts w:ascii="Times New Roman" w:hAnsi="Times New Roman" w:cs="Times New Roman"/>
-                <w:sz w:val="28"/>
-                <w:szCs w:val="28"/>
-              </w:rPr>
-              <w:t>’</w:t>
-            </w:r>
-            <w:r>
-              <w:rPr>
-                <w:rFonts w:ascii="Times New Roman" w:hAnsi="Times New Roman" w:cs="Times New Roman"/>
-                <w:sz w:val="28"/>
-                <w:szCs w:val="28"/>
-              </w:rPr>
-              <w:t xml:space="preserve"> </w:t>
-            </w:r>
-            <w:r>
-              <w:rPr>
-                <w:rFonts w:ascii="Times New Roman" w:hAnsi="Times New Roman" w:cs="Times New Roman"/>
-                <w:sz w:val="28"/>
-                <w:szCs w:val="28"/>
-              </w:rPr>
-              <w:t>‘</w:t>
-            </w:r>
-            <w:r>
-              <w:rPr>
-                <w:rFonts w:ascii="Times New Roman" w:hAnsi="Times New Roman" w:cs="Times New Roman"/>
-                <w:sz w:val="28"/>
-                <w:szCs w:val="28"/>
-              </w:rPr>
-              <w:t>7</w:t>
-            </w:r>
-            <w:r>
-              <w:rPr>
-                <w:rFonts w:ascii="Times New Roman" w:hAnsi="Times New Roman" w:cs="Times New Roman"/>
-                <w:sz w:val="28"/>
-                <w:szCs w:val="28"/>
-              </w:rPr>
-              <w:t>’</w:t>
-            </w:r>
-            <w:r>
-              <w:rPr>
-                <w:rFonts w:ascii="Times New Roman" w:hAnsi="Times New Roman" w:cs="Times New Roman"/>
-                <w:sz w:val="28"/>
-                <w:szCs w:val="28"/>
-              </w:rPr>
-              <w:t xml:space="preserve"> </w:t>
-            </w:r>
-            <w:r>
-              <w:rPr>
-                <w:rFonts w:ascii="Times New Roman" w:hAnsi="Times New Roman" w:cs="Times New Roman"/>
-                <w:sz w:val="28"/>
-                <w:szCs w:val="28"/>
-              </w:rPr>
-              <w:t>‘</w:t>
-            </w:r>
-            <w:r>
-              <w:rPr>
-                <w:rFonts w:ascii="Times New Roman" w:hAnsi="Times New Roman" w:cs="Times New Roman"/>
-                <w:sz w:val="28"/>
-                <w:szCs w:val="28"/>
-              </w:rPr>
-              <w:t>1000</w:t>
-            </w:r>
-            <w:r>
-              <w:rPr>
-                <w:rFonts w:ascii="Times New Roman" w:hAnsi="Times New Roman" w:cs="Times New Roman"/>
-                <w:sz w:val="28"/>
-                <w:szCs w:val="28"/>
-              </w:rPr>
-              <w:t>’</w:t>
-            </w:r>
-            <w:r>
-              <w:rPr>
-                <w:rFonts w:ascii="Times New Roman" w:hAnsi="Times New Roman" w:cs="Times New Roman"/>
-                <w:sz w:val="28"/>
-                <w:szCs w:val="28"/>
-              </w:rPr>
-              <w:t xml:space="preserve"> </w:t>
-            </w:r>
-            <w:r>
-              <w:rPr>
-                <w:rFonts w:ascii="Times New Roman" w:hAnsi="Times New Roman" w:cs="Times New Roman"/>
-                <w:sz w:val="28"/>
-                <w:szCs w:val="28"/>
-              </w:rPr>
-              <w:t>‘</w:t>
-            </w:r>
-            <w:r>
-              <w:rPr>
-                <w:rFonts w:ascii="Times New Roman" w:hAnsi="Times New Roman" w:cs="Times New Roman"/>
-                <w:sz w:val="28"/>
-                <w:szCs w:val="28"/>
-              </w:rPr>
-              <w:t>8</w:t>
-            </w:r>
-            <w:r>
-              <w:rPr>
-                <w:rFonts w:ascii="Times New Roman" w:hAnsi="Times New Roman" w:cs="Times New Roman"/>
-                <w:sz w:val="28"/>
-                <w:szCs w:val="28"/>
-              </w:rPr>
-              <w:t>’</w:t>
+              <w:t>‘30’ ‘1’ ‘7’ ‘1000’ ‘8’</w:t>
             </w:r>
             <w:r>
               <w:rPr>
@@ -6560,8 +6086,6 @@
               </w:rPr>
               <w:t>Вывод дерева в консоль.</w:t>
             </w:r>
-            <w:bookmarkStart w:id="1" w:name="_GoBack"/>
-            <w:bookmarkEnd w:id="1"/>
           </w:p>
         </w:tc>
       </w:tr>
@@ -6736,7 +6260,7 @@
           <w:rPr>
             <w:noProof/>
           </w:rPr>
-          <w:t>6</w:t>
+          <w:t>3</w:t>
         </w:r>
         <w:r>
           <w:fldChar w:fldCharType="end"/>
@@ -6827,6 +6351,92 @@
 <file path=word/numbering.xml><?xml version="1.0" encoding="utf-8"?>
 <w:numbering xmlns:wpc="http://schemas.microsoft.com/office/word/2010/wordprocessingCanvas" xmlns:cx="http://schemas.microsoft.com/office/drawing/2014/chartex" xmlns:cx1="http://schemas.microsoft.com/office/drawing/2015/9/8/chartex" xmlns:mc="http://schemas.openxmlformats.org/markup-compatibility/2006" xmlns:o="urn:schemas-microsoft-com:office:office" xmlns:r="http://schemas.openxmlformats.org/officeDocument/2006/relationships" xmlns:m="http://schemas.openxmlformats.org/officeDocument/2006/math" xmlns:v="urn:schemas-microsoft-com:vml" xmlns:wp14="http://schemas.microsoft.com/office/word/2010/wordprocessingDrawing" xmlns:wp="http://schemas.openxmlformats.org/drawingml/2006/wordprocessingDrawing" xmlns:w10="urn:schemas-microsoft-com:office:word" xmlns:w="http://schemas.openxmlformats.org/wordprocessingml/2006/main" xmlns:w14="http://schemas.microsoft.com/office/word/2010/wordml" xmlns:w15="http://schemas.microsoft.com/office/word/2012/wordml" xmlns:w16se="http://schemas.microsoft.com/office/word/2015/wordml/symex" xmlns:wpg="http://schemas.microsoft.com/office/word/2010/wordprocessingGroup" xmlns:wpi="http://schemas.microsoft.com/office/word/2010/wordprocessingInk" xmlns:wne="http://schemas.microsoft.com/office/word/2006/wordml" xmlns:wps="http://schemas.microsoft.com/office/word/2010/wordprocessingShape" mc:Ignorable="w14 w15 w16se wp14">
   <w:abstractNum w:abstractNumId="0" w15:restartNumberingAfterBreak="0">
+    <w:nsid w:val="35A954E9"/>
+    <w:multiLevelType w:val="hybridMultilevel"/>
+    <w:tmpl w:val="74BA920E"/>
+    <w:lvl w:ilvl="0" w:tplc="0419000F">
+      <w:start w:val="1"/>
+      <w:numFmt w:val="decimal"/>
+      <w:lvlText w:val="%1."/>
+      <w:lvlJc w:val="left"/>
+      <w:pPr>
+        <w:ind w:left="1287" w:hanging="360"/>
+      </w:pPr>
+    </w:lvl>
+    <w:lvl w:ilvl="1" w:tplc="04190019" w:tentative="1">
+      <w:start w:val="1"/>
+      <w:numFmt w:val="lowerLetter"/>
+      <w:lvlText w:val="%2."/>
+      <w:lvlJc w:val="left"/>
+      <w:pPr>
+        <w:ind w:left="2007" w:hanging="360"/>
+      </w:pPr>
+    </w:lvl>
+    <w:lvl w:ilvl="2" w:tplc="0419001B" w:tentative="1">
+      <w:start w:val="1"/>
+      <w:numFmt w:val="lowerRoman"/>
+      <w:lvlText w:val="%3."/>
+      <w:lvlJc w:val="right"/>
+      <w:pPr>
+        <w:ind w:left="2727" w:hanging="180"/>
+      </w:pPr>
+    </w:lvl>
+    <w:lvl w:ilvl="3" w:tplc="0419000F" w:tentative="1">
+      <w:start w:val="1"/>
+      <w:numFmt w:val="decimal"/>
+      <w:lvlText w:val="%4."/>
+      <w:lvlJc w:val="left"/>
+      <w:pPr>
+        <w:ind w:left="3447" w:hanging="360"/>
+      </w:pPr>
+    </w:lvl>
+    <w:lvl w:ilvl="4" w:tplc="04190019" w:tentative="1">
+      <w:start w:val="1"/>
+      <w:numFmt w:val="lowerLetter"/>
+      <w:lvlText w:val="%5."/>
+      <w:lvlJc w:val="left"/>
+      <w:pPr>
+        <w:ind w:left="4167" w:hanging="360"/>
+      </w:pPr>
+    </w:lvl>
+    <w:lvl w:ilvl="5" w:tplc="0419001B" w:tentative="1">
+      <w:start w:val="1"/>
+      <w:numFmt w:val="lowerRoman"/>
+      <w:lvlText w:val="%6."/>
+      <w:lvlJc w:val="right"/>
+      <w:pPr>
+        <w:ind w:left="4887" w:hanging="180"/>
+      </w:pPr>
+    </w:lvl>
+    <w:lvl w:ilvl="6" w:tplc="0419000F" w:tentative="1">
+      <w:start w:val="1"/>
+      <w:numFmt w:val="decimal"/>
+      <w:lvlText w:val="%7."/>
+      <w:lvlJc w:val="left"/>
+      <w:pPr>
+        <w:ind w:left="5607" w:hanging="360"/>
+      </w:pPr>
+    </w:lvl>
+    <w:lvl w:ilvl="7" w:tplc="04190019" w:tentative="1">
+      <w:start w:val="1"/>
+      <w:numFmt w:val="lowerLetter"/>
+      <w:lvlText w:val="%8."/>
+      <w:lvlJc w:val="left"/>
+      <w:pPr>
+        <w:ind w:left="6327" w:hanging="360"/>
+      </w:pPr>
+    </w:lvl>
+    <w:lvl w:ilvl="8" w:tplc="0419001B" w:tentative="1">
+      <w:start w:val="1"/>
+      <w:numFmt w:val="lowerRoman"/>
+      <w:lvlText w:val="%9."/>
+      <w:lvlJc w:val="right"/>
+      <w:pPr>
+        <w:ind w:left="7047" w:hanging="180"/>
+      </w:pPr>
+    </w:lvl>
+  </w:abstractNum>
+  <w:abstractNum w:abstractNumId="1" w15:restartNumberingAfterBreak="0">
     <w:nsid w:val="513B7B9B"/>
     <w:multiLevelType w:val="hybridMultilevel"/>
     <w:tmpl w:val="7246811C"/>
@@ -6912,7 +6522,7 @@
       </w:pPr>
     </w:lvl>
   </w:abstractNum>
-  <w:abstractNum w:abstractNumId="1" w15:restartNumberingAfterBreak="0">
+  <w:abstractNum w:abstractNumId="2" w15:restartNumberingAfterBreak="0">
     <w:nsid w:val="53AA562A"/>
     <w:multiLevelType w:val="hybridMultilevel"/>
     <w:tmpl w:val="82021444"/>
@@ -7001,7 +6611,7 @@
       </w:pPr>
     </w:lvl>
   </w:abstractNum>
-  <w:abstractNum w:abstractNumId="2" w15:restartNumberingAfterBreak="0">
+  <w:abstractNum w:abstractNumId="3" w15:restartNumberingAfterBreak="0">
     <w:nsid w:val="644C12DF"/>
     <w:multiLevelType w:val="hybridMultilevel"/>
     <w:tmpl w:val="2F5404D0"/>
@@ -7087,7 +6697,7 @@
       </w:pPr>
     </w:lvl>
   </w:abstractNum>
-  <w:abstractNum w:abstractNumId="3" w15:restartNumberingAfterBreak="0">
+  <w:abstractNum w:abstractNumId="4" w15:restartNumberingAfterBreak="0">
     <w:nsid w:val="766F441F"/>
     <w:multiLevelType w:val="hybridMultilevel"/>
     <w:tmpl w:val="4A4C9CF6"/>
@@ -7174,16 +6784,19 @@
     </w:lvl>
   </w:abstractNum>
   <w:num w:numId="1">
+    <w:abstractNumId w:val="3"/>
+  </w:num>
+  <w:num w:numId="2">
+    <w:abstractNumId w:val="4"/>
+  </w:num>
+  <w:num w:numId="3">
+    <w:abstractNumId w:val="1"/>
+  </w:num>
+  <w:num w:numId="4">
     <w:abstractNumId w:val="2"/>
   </w:num>
-  <w:num w:numId="2">
-    <w:abstractNumId w:val="3"/>
-  </w:num>
-  <w:num w:numId="3">
+  <w:num w:numId="5">
     <w:abstractNumId w:val="0"/>
-  </w:num>
-  <w:num w:numId="4">
-    <w:abstractNumId w:val="1"/>
   </w:num>
 </w:numbering>
 </file>
@@ -8133,6 +7746,9 @@
   <w:rsids>
     <w:rsidRoot w:val="00D83710"/>
     <w:rsid w:val="005A64F8"/>
+    <w:rsid w:val="00814EEB"/>
+    <w:rsid w:val="009E1714"/>
+    <w:rsid w:val="00A178DF"/>
     <w:rsid w:val="00D83710"/>
   </w:rsids>
   <m:mathPr>

</xml_diff>